<commit_message>
add the Servo control animation
</commit_message>
<xml_diff>
--- a/Task.docx
+++ b/Task.docx
@@ -20,8 +20,13 @@
           <w:numId w:val="1"/>
         </w:numPr>
       </w:pPr>
-      <w:r>
-        <w:t xml:space="preserve">Bluepill Pinout </w:t>
+      <w:proofErr w:type="spellStart"/>
+      <w:r>
+        <w:t>Bluepill</w:t>
+      </w:r>
+      <w:proofErr w:type="spellEnd"/>
+      <w:r>
+        <w:t xml:space="preserve"> Pinout </w:t>
       </w:r>
     </w:p>
     <w:p>
@@ -681,7 +686,23 @@
           <w:b/>
           <w:bCs/>
         </w:rPr>
-        <w:t>Power (Vcc):</w:t>
+        <w:t>Power (</w:t>
+      </w:r>
+      <w:proofErr w:type="spellStart"/>
+      <w:r>
+        <w:rPr>
+          <w:b/>
+          <w:bCs/>
+        </w:rPr>
+        <w:t>Vcc</w:t>
+      </w:r>
+      <w:proofErr w:type="spellEnd"/>
+      <w:r>
+        <w:rPr>
+          <w:b/>
+          <w:bCs/>
+        </w:rPr>
+        <w:t>):</w:t>
       </w:r>
       <w:r>
         <w:t xml:space="preserve"> Usually 5V.</w:t>
@@ -768,7 +789,15 @@
         <w:t>50 Hz</w:t>
       </w:r>
       <w:r>
-        <w:t xml:space="preserve"> (20 ms period).</w:t>
+        <w:t xml:space="preserve"> (20 </w:t>
+      </w:r>
+      <w:proofErr w:type="spellStart"/>
+      <w:r>
+        <w:t>ms</w:t>
+      </w:r>
+      <w:proofErr w:type="spellEnd"/>
+      <w:r>
+        <w:t xml:space="preserve"> period).</w:t>
       </w:r>
     </w:p>
     <w:p>
@@ -804,8 +833,17 @@
           <w:b/>
           <w:bCs/>
         </w:rPr>
-        <w:t>~1 ms</w:t>
-      </w:r>
+        <w:t xml:space="preserve">~1 </w:t>
+      </w:r>
+      <w:proofErr w:type="spellStart"/>
+      <w:r>
+        <w:rPr>
+          <w:b/>
+          <w:bCs/>
+        </w:rPr>
+        <w:t>ms</w:t>
+      </w:r>
+      <w:proofErr w:type="spellEnd"/>
       <w:r>
         <w:t xml:space="preserve"> pulse positions the servo at one extreme.</w:t>
       </w:r>
@@ -825,8 +863,17 @@
           <w:b/>
           <w:bCs/>
         </w:rPr>
-        <w:t>~1.5 ms</w:t>
-      </w:r>
+        <w:t xml:space="preserve">~1.5 </w:t>
+      </w:r>
+      <w:proofErr w:type="spellStart"/>
+      <w:r>
+        <w:rPr>
+          <w:b/>
+          <w:bCs/>
+        </w:rPr>
+        <w:t>ms</w:t>
+      </w:r>
+      <w:proofErr w:type="spellEnd"/>
       <w:r>
         <w:t xml:space="preserve"> centers the servo.</w:t>
       </w:r>
@@ -846,8 +893,17 @@
           <w:b/>
           <w:bCs/>
         </w:rPr>
-        <w:t>~2 ms</w:t>
-      </w:r>
+        <w:t xml:space="preserve">~2 </w:t>
+      </w:r>
+      <w:proofErr w:type="spellStart"/>
+      <w:r>
+        <w:rPr>
+          <w:b/>
+          <w:bCs/>
+        </w:rPr>
+        <w:t>ms</w:t>
+      </w:r>
+      <w:proofErr w:type="spellEnd"/>
       <w:r>
         <w:t xml:space="preserve"> pulse moves it to the opposite extreme.</w:t>
       </w:r>
@@ -910,6 +966,355 @@
                     <a:xfrm>
                       <a:off x="0" y="0"/>
                       <a:ext cx="4525010" cy="2447925"/>
+                    </a:xfrm>
+                    <a:prstGeom prst="rect">
+                      <a:avLst/>
+                    </a:prstGeom>
+                    <a:noFill/>
+                    <a:ln>
+                      <a:noFill/>
+                    </a:ln>
+                  </pic:spPr>
+                </pic:pic>
+              </a:graphicData>
+            </a:graphic>
+          </wp:inline>
+        </w:drawing>
+      </w:r>
+    </w:p>
+    <w:p>
+      <w:pPr>
+        <w:tabs>
+          <w:tab w:val="left" w:pos="5342"/>
+        </w:tabs>
+      </w:pPr>
+    </w:p>
+    <w:p>
+      <w:pPr>
+        <w:tabs>
+          <w:tab w:val="left" w:pos="5342"/>
+        </w:tabs>
+      </w:pPr>
+      <w:r>
+        <w:rPr>
+          <w:noProof/>
+        </w:rPr>
+        <w:lastRenderedPageBreak/>
+        <w:drawing>
+          <wp:inline distT="0" distB="0" distL="0" distR="0" wp14:anchorId="28DE9704" wp14:editId="7E542EBE">
+            <wp:extent cx="5943600" cy="4159885"/>
+            <wp:effectExtent l="0" t="0" r="0" b="0"/>
+            <wp:docPr id="767811080" name="Picture 2" descr="servo motor working timing diagram"/>
+            <wp:cNvGraphicFramePr>
+              <a:graphicFrameLocks xmlns:a="http://schemas.openxmlformats.org/drawingml/2006/main" noChangeAspect="1"/>
+            </wp:cNvGraphicFramePr>
+            <a:graphic xmlns:a="http://schemas.openxmlformats.org/drawingml/2006/main">
+              <a:graphicData uri="http://schemas.openxmlformats.org/drawingml/2006/picture">
+                <pic:pic xmlns:pic="http://schemas.openxmlformats.org/drawingml/2006/picture">
+                  <pic:nvPicPr>
+                    <pic:cNvPr id="0" name="Picture 3" descr="servo motor working timing diagram"/>
+                    <pic:cNvPicPr>
+                      <a:picLocks noChangeAspect="1" noChangeArrowheads="1"/>
+                    </pic:cNvPicPr>
+                  </pic:nvPicPr>
+                  <pic:blipFill>
+                    <a:blip r:embed="rId9">
+                      <a:extLst>
+                        <a:ext uri="{28A0092B-C50C-407E-A947-70E740481C1C}">
+                          <a14:useLocalDpi xmlns:a14="http://schemas.microsoft.com/office/drawing/2010/main" val="0"/>
+                        </a:ext>
+                      </a:extLst>
+                    </a:blip>
+                    <a:srcRect/>
+                    <a:stretch>
+                      <a:fillRect/>
+                    </a:stretch>
+                  </pic:blipFill>
+                  <pic:spPr bwMode="auto">
+                    <a:xfrm>
+                      <a:off x="0" y="0"/>
+                      <a:ext cx="5943600" cy="4159885"/>
+                    </a:xfrm>
+                    <a:prstGeom prst="rect">
+                      <a:avLst/>
+                    </a:prstGeom>
+                    <a:noFill/>
+                    <a:ln>
+                      <a:noFill/>
+                    </a:ln>
+                  </pic:spPr>
+                </pic:pic>
+              </a:graphicData>
+            </a:graphic>
+          </wp:inline>
+        </w:drawing>
+      </w:r>
+    </w:p>
+    <w:p>
+      <w:pPr>
+        <w:tabs>
+          <w:tab w:val="left" w:pos="5342"/>
+        </w:tabs>
+        <w:rPr>
+          <w:b/>
+          <w:bCs/>
+        </w:rPr>
+      </w:pPr>
+    </w:p>
+    <w:p>
+      <w:pPr>
+        <w:tabs>
+          <w:tab w:val="left" w:pos="5342"/>
+        </w:tabs>
+        <w:rPr>
+          <w:b/>
+          <w:bCs/>
+        </w:rPr>
+      </w:pPr>
+    </w:p>
+    <w:p>
+      <w:pPr>
+        <w:tabs>
+          <w:tab w:val="left" w:pos="5342"/>
+        </w:tabs>
+        <w:rPr>
+          <w:b/>
+          <w:bCs/>
+        </w:rPr>
+      </w:pPr>
+    </w:p>
+    <w:p>
+      <w:pPr>
+        <w:tabs>
+          <w:tab w:val="left" w:pos="5342"/>
+        </w:tabs>
+        <w:rPr>
+          <w:b/>
+          <w:bCs/>
+        </w:rPr>
+      </w:pPr>
+    </w:p>
+    <w:p>
+      <w:pPr>
+        <w:tabs>
+          <w:tab w:val="left" w:pos="5342"/>
+        </w:tabs>
+        <w:rPr>
+          <w:b/>
+          <w:bCs/>
+        </w:rPr>
+      </w:pPr>
+    </w:p>
+    <w:p>
+      <w:pPr>
+        <w:tabs>
+          <w:tab w:val="left" w:pos="5342"/>
+        </w:tabs>
+        <w:rPr>
+          <w:b/>
+          <w:bCs/>
+        </w:rPr>
+      </w:pPr>
+    </w:p>
+    <w:p>
+      <w:pPr>
+        <w:tabs>
+          <w:tab w:val="left" w:pos="5342"/>
+        </w:tabs>
+        <w:rPr>
+          <w:b/>
+          <w:bCs/>
+        </w:rPr>
+      </w:pPr>
+    </w:p>
+    <w:p>
+      <w:pPr>
+        <w:tabs>
+          <w:tab w:val="left" w:pos="5342"/>
+        </w:tabs>
+        <w:rPr>
+          <w:b/>
+          <w:bCs/>
+        </w:rPr>
+      </w:pPr>
+    </w:p>
+    <w:p>
+      <w:pPr>
+        <w:tabs>
+          <w:tab w:val="left" w:pos="5342"/>
+        </w:tabs>
+        <w:rPr>
+          <w:b/>
+          <w:bCs/>
+        </w:rPr>
+      </w:pPr>
+    </w:p>
+    <w:p>
+      <w:pPr>
+        <w:tabs>
+          <w:tab w:val="left" w:pos="5342"/>
+        </w:tabs>
+        <w:rPr>
+          <w:b/>
+          <w:bCs/>
+        </w:rPr>
+      </w:pPr>
+    </w:p>
+    <w:p>
+      <w:pPr>
+        <w:tabs>
+          <w:tab w:val="left" w:pos="5342"/>
+        </w:tabs>
+        <w:rPr>
+          <w:b/>
+          <w:bCs/>
+        </w:rPr>
+      </w:pPr>
+    </w:p>
+    <w:p>
+      <w:pPr>
+        <w:tabs>
+          <w:tab w:val="left" w:pos="5342"/>
+        </w:tabs>
+        <w:rPr>
+          <w:b/>
+          <w:bCs/>
+        </w:rPr>
+      </w:pPr>
+    </w:p>
+    <w:p>
+      <w:pPr>
+        <w:tabs>
+          <w:tab w:val="left" w:pos="5342"/>
+        </w:tabs>
+      </w:pPr>
+      <w:r>
+        <w:rPr>
+          <w:b/>
+          <w:bCs/>
+        </w:rPr>
+        <w:lastRenderedPageBreak/>
+        <w:t>Servo</w:t>
+      </w:r>
+      <w:r>
+        <w:t xml:space="preserve"> </w:t>
+      </w:r>
+      <w:r>
+        <w:rPr>
+          <w:b/>
+          <w:bCs/>
+        </w:rPr>
+        <w:t>pinout</w:t>
+      </w:r>
+      <w:r>
+        <w:t>:</w:t>
+      </w:r>
+    </w:p>
+    <w:p>
+      <w:pPr>
+        <w:tabs>
+          <w:tab w:val="left" w:pos="5342"/>
+        </w:tabs>
+      </w:pPr>
+    </w:p>
+    <w:p>
+      <w:pPr>
+        <w:tabs>
+          <w:tab w:val="left" w:pos="5342"/>
+        </w:tabs>
+        <w:jc w:val="center"/>
+      </w:pPr>
+      <w:r>
+        <w:rPr>
+          <w:noProof/>
+        </w:rPr>
+        <w:drawing>
+          <wp:inline distT="0" distB="0" distL="0" distR="0" wp14:anchorId="7E923B5C" wp14:editId="4AFC40DE">
+            <wp:extent cx="2590800" cy="3183124"/>
+            <wp:effectExtent l="0" t="0" r="0" b="0"/>
+            <wp:docPr id="1357699229" name="Picture 3" descr="servo motor pinout"/>
+            <wp:cNvGraphicFramePr>
+              <a:graphicFrameLocks xmlns:a="http://schemas.openxmlformats.org/drawingml/2006/main" noChangeAspect="1"/>
+            </wp:cNvGraphicFramePr>
+            <a:graphic xmlns:a="http://schemas.openxmlformats.org/drawingml/2006/main">
+              <a:graphicData uri="http://schemas.openxmlformats.org/drawingml/2006/picture">
+                <pic:pic xmlns:pic="http://schemas.openxmlformats.org/drawingml/2006/picture">
+                  <pic:nvPicPr>
+                    <pic:cNvPr id="0" name="Picture 5" descr="servo motor pinout"/>
+                    <pic:cNvPicPr>
+                      <a:picLocks noChangeAspect="1" noChangeArrowheads="1"/>
+                    </pic:cNvPicPr>
+                  </pic:nvPicPr>
+                  <pic:blipFill>
+                    <a:blip r:embed="rId10">
+                      <a:extLst>
+                        <a:ext uri="{28A0092B-C50C-407E-A947-70E740481C1C}">
+                          <a14:useLocalDpi xmlns:a14="http://schemas.microsoft.com/office/drawing/2010/main" val="0"/>
+                        </a:ext>
+                      </a:extLst>
+                    </a:blip>
+                    <a:srcRect/>
+                    <a:stretch>
+                      <a:fillRect/>
+                    </a:stretch>
+                  </pic:blipFill>
+                  <pic:spPr bwMode="auto">
+                    <a:xfrm>
+                      <a:off x="0" y="0"/>
+                      <a:ext cx="2592811" cy="3185594"/>
+                    </a:xfrm>
+                    <a:prstGeom prst="rect">
+                      <a:avLst/>
+                    </a:prstGeom>
+                    <a:noFill/>
+                    <a:ln>
+                      <a:noFill/>
+                    </a:ln>
+                  </pic:spPr>
+                </pic:pic>
+              </a:graphicData>
+            </a:graphic>
+          </wp:inline>
+        </w:drawing>
+      </w:r>
+      <w:r>
+        <w:rPr>
+          <w:noProof/>
+        </w:rPr>
+        <w:drawing>
+          <wp:inline distT="0" distB="0" distL="0" distR="0" wp14:anchorId="4A5155A5" wp14:editId="2D4F8258">
+            <wp:extent cx="5943600" cy="1234440"/>
+            <wp:effectExtent l="0" t="0" r="0" b="3810"/>
+            <wp:docPr id="1893079129" name="Picture 5"/>
+            <wp:cNvGraphicFramePr>
+              <a:graphicFrameLocks xmlns:a="http://schemas.openxmlformats.org/drawingml/2006/main" noChangeAspect="1"/>
+            </wp:cNvGraphicFramePr>
+            <a:graphic xmlns:a="http://schemas.openxmlformats.org/drawingml/2006/main">
+              <a:graphicData uri="http://schemas.openxmlformats.org/drawingml/2006/picture">
+                <pic:pic xmlns:pic="http://schemas.openxmlformats.org/drawingml/2006/picture">
+                  <pic:nvPicPr>
+                    <pic:cNvPr id="0" name="Picture 12"/>
+                    <pic:cNvPicPr>
+                      <a:picLocks noChangeAspect="1" noChangeArrowheads="1"/>
+                    </pic:cNvPicPr>
+                  </pic:nvPicPr>
+                  <pic:blipFill>
+                    <a:blip r:embed="rId11">
+                      <a:extLst>
+                        <a:ext uri="{28A0092B-C50C-407E-A947-70E740481C1C}">
+                          <a14:useLocalDpi xmlns:a14="http://schemas.microsoft.com/office/drawing/2010/main" val="0"/>
+                        </a:ext>
+                      </a:extLst>
+                    </a:blip>
+                    <a:srcRect/>
+                    <a:stretch>
+                      <a:fillRect/>
+                    </a:stretch>
+                  </pic:blipFill>
+                  <pic:spPr bwMode="auto">
+                    <a:xfrm>
+                      <a:off x="0" y="0"/>
+                      <a:ext cx="5943600" cy="1234440"/>
                     </a:xfrm>
                     <a:prstGeom prst="rect">
                       <a:avLst/>

</xml_diff>

<commit_message>
add slide switch and voltage regulator documentation
</commit_message>
<xml_diff>
--- a/Task.docx
+++ b/Task.docx
@@ -20,13 +20,8 @@
           <w:numId w:val="1"/>
         </w:numPr>
       </w:pPr>
-      <w:proofErr w:type="spellStart"/>
-      <w:r>
-        <w:t>Bluepill</w:t>
-      </w:r>
-      <w:proofErr w:type="spellEnd"/>
-      <w:r>
-        <w:t xml:space="preserve"> Pinout </w:t>
+      <w:r>
+        <w:t xml:space="preserve">Bluepill Pinout </w:t>
       </w:r>
     </w:p>
     <w:p>
@@ -658,6 +653,53 @@
       </w:pPr>
       <w:r>
         <w:lastRenderedPageBreak/>
+        <w:t>The Slide Switch:</w:t>
+      </w:r>
+    </w:p>
+    <w:p>
+      <w:pPr>
+        <w:tabs>
+          <w:tab w:val="left" w:pos="5342"/>
+        </w:tabs>
+      </w:pPr>
+      <w:r>
+        <w:t>It has three pins.</w:t>
+      </w:r>
+    </w:p>
+    <w:p>
+      <w:pPr>
+        <w:tabs>
+          <w:tab w:val="left" w:pos="5342"/>
+        </w:tabs>
+      </w:pPr>
+      <w:r>
+        <w:t>It connects the middle pin to either one of the peripheral pins.</w:t>
+      </w:r>
+    </w:p>
+    <w:p>
+      <w:pPr>
+        <w:tabs>
+          <w:tab w:val="left" w:pos="5342"/>
+        </w:tabs>
+      </w:pPr>
+      <w:r>
+        <w:t>Meaning it switches between to circuits.</w:t>
+      </w:r>
+    </w:p>
+    <w:p>
+      <w:pPr>
+        <w:tabs>
+          <w:tab w:val="left" w:pos="5342"/>
+        </w:tabs>
+      </w:pPr>
+    </w:p>
+    <w:p>
+      <w:pPr>
+        <w:tabs>
+          <w:tab w:val="left" w:pos="5342"/>
+        </w:tabs>
+      </w:pPr>
+      <w:r>
         <w:t>Servo Motor</w:t>
       </w:r>
     </w:p>
@@ -686,23 +728,7 @@
           <w:b/>
           <w:bCs/>
         </w:rPr>
-        <w:t>Power (</w:t>
-      </w:r>
-      <w:proofErr w:type="spellStart"/>
-      <w:r>
-        <w:rPr>
-          <w:b/>
-          <w:bCs/>
-        </w:rPr>
-        <w:t>Vcc</w:t>
-      </w:r>
-      <w:proofErr w:type="spellEnd"/>
-      <w:r>
-        <w:rPr>
-          <w:b/>
-          <w:bCs/>
-        </w:rPr>
-        <w:t>):</w:t>
+        <w:t>Power (Vcc):</w:t>
       </w:r>
       <w:r>
         <w:t xml:space="preserve"> Usually 5V.</w:t>
@@ -789,15 +815,7 @@
         <w:t>50 Hz</w:t>
       </w:r>
       <w:r>
-        <w:t xml:space="preserve"> (20 </w:t>
-      </w:r>
-      <w:proofErr w:type="spellStart"/>
-      <w:r>
-        <w:t>ms</w:t>
-      </w:r>
-      <w:proofErr w:type="spellEnd"/>
-      <w:r>
-        <w:t xml:space="preserve"> period).</w:t>
+        <w:t xml:space="preserve"> (20 ms period).</w:t>
       </w:r>
     </w:p>
     <w:p>
@@ -833,17 +851,8 @@
           <w:b/>
           <w:bCs/>
         </w:rPr>
-        <w:t xml:space="preserve">~1 </w:t>
-      </w:r>
-      <w:proofErr w:type="spellStart"/>
-      <w:r>
-        <w:rPr>
-          <w:b/>
-          <w:bCs/>
-        </w:rPr>
-        <w:t>ms</w:t>
-      </w:r>
-      <w:proofErr w:type="spellEnd"/>
+        <w:t>~1 ms</w:t>
+      </w:r>
       <w:r>
         <w:t xml:space="preserve"> pulse positions the servo at one extreme.</w:t>
       </w:r>
@@ -863,17 +872,8 @@
           <w:b/>
           <w:bCs/>
         </w:rPr>
-        <w:t xml:space="preserve">~1.5 </w:t>
-      </w:r>
-      <w:proofErr w:type="spellStart"/>
-      <w:r>
-        <w:rPr>
-          <w:b/>
-          <w:bCs/>
-        </w:rPr>
-        <w:t>ms</w:t>
-      </w:r>
-      <w:proofErr w:type="spellEnd"/>
+        <w:t>~1.5 ms</w:t>
+      </w:r>
       <w:r>
         <w:t xml:space="preserve"> centers the servo.</w:t>
       </w:r>
@@ -893,17 +893,8 @@
           <w:b/>
           <w:bCs/>
         </w:rPr>
-        <w:t xml:space="preserve">~2 </w:t>
-      </w:r>
-      <w:proofErr w:type="spellStart"/>
-      <w:r>
-        <w:rPr>
-          <w:b/>
-          <w:bCs/>
-        </w:rPr>
-        <w:t>ms</w:t>
-      </w:r>
-      <w:proofErr w:type="spellEnd"/>
+        <w:t>~2 ms</w:t>
+      </w:r>
       <w:r>
         <w:t xml:space="preserve"> pulse moves it to the opposite extreme.</w:t>
       </w:r>
@@ -1337,6 +1328,235 @@
           <w:tab w:val="left" w:pos="5342"/>
         </w:tabs>
       </w:pPr>
+      <w:r>
+        <w:t>Voltage Regulator:</w:t>
+      </w:r>
+    </w:p>
+    <w:p>
+      <w:pPr>
+        <w:tabs>
+          <w:tab w:val="left" w:pos="5342"/>
+        </w:tabs>
+        <w:rPr>
+          <w:b/>
+          <w:bCs/>
+        </w:rPr>
+      </w:pPr>
+      <w:r>
+        <w:rPr>
+          <w:b/>
+          <w:bCs/>
+        </w:rPr>
+        <w:t>Definition and Purpose:</w:t>
+      </w:r>
+    </w:p>
+    <w:p>
+      <w:pPr>
+        <w:tabs>
+          <w:tab w:val="left" w:pos="5342"/>
+        </w:tabs>
+      </w:pPr>
+      <w:r>
+        <w:t xml:space="preserve">A voltage regulator is an electronic component used to </w:t>
+      </w:r>
+      <w:r>
+        <w:rPr>
+          <w:b/>
+          <w:bCs/>
+        </w:rPr>
+        <w:t>reduce and stabilize</w:t>
+      </w:r>
+      <w:r>
+        <w:t xml:space="preserve"> the voltage supplied to a circuit, ensuring a constant output voltage despite variations in the input voltage or load conditions.</w:t>
+      </w:r>
+    </w:p>
+    <w:p>
+      <w:pPr>
+        <w:tabs>
+          <w:tab w:val="left" w:pos="5342"/>
+        </w:tabs>
+        <w:rPr>
+          <w:b/>
+          <w:bCs/>
+        </w:rPr>
+      </w:pPr>
+      <w:r>
+        <w:rPr>
+          <w:b/>
+          <w:bCs/>
+        </w:rPr>
+        <w:t>Key Characteristics:</w:t>
+      </w:r>
+    </w:p>
+    <w:p>
+      <w:pPr>
+        <w:numPr>
+          <w:ilvl w:val="0"/>
+          <w:numId w:val="6"/>
+        </w:numPr>
+        <w:tabs>
+          <w:tab w:val="left" w:pos="5342"/>
+        </w:tabs>
+      </w:pPr>
+      <w:r>
+        <w:rPr>
+          <w:b/>
+          <w:bCs/>
+        </w:rPr>
+        <w:t>Voltage Reduction and Stabilization:</w:t>
+      </w:r>
+    </w:p>
+    <w:p>
+      <w:pPr>
+        <w:numPr>
+          <w:ilvl w:val="1"/>
+          <w:numId w:val="6"/>
+        </w:numPr>
+        <w:tabs>
+          <w:tab w:val="left" w:pos="5342"/>
+        </w:tabs>
+      </w:pPr>
+      <w:r>
+        <w:t>Maintains a steady voltage output to protect sensitive electronic components.</w:t>
+      </w:r>
+    </w:p>
+    <w:p>
+      <w:pPr>
+        <w:numPr>
+          <w:ilvl w:val="1"/>
+          <w:numId w:val="6"/>
+        </w:numPr>
+        <w:tabs>
+          <w:tab w:val="left" w:pos="5342"/>
+        </w:tabs>
+      </w:pPr>
+      <w:r>
+        <w:t>Prevents fluctuations that could cause malfunctions or damage.</w:t>
+      </w:r>
+    </w:p>
+    <w:p>
+      <w:pPr>
+        <w:numPr>
+          <w:ilvl w:val="0"/>
+          <w:numId w:val="6"/>
+        </w:numPr>
+        <w:tabs>
+          <w:tab w:val="left" w:pos="5342"/>
+        </w:tabs>
+      </w:pPr>
+      <w:r>
+        <w:rPr>
+          <w:b/>
+          <w:bCs/>
+        </w:rPr>
+        <w:t>Inability to Increase Voltage:</w:t>
+      </w:r>
+    </w:p>
+    <w:p>
+      <w:pPr>
+        <w:numPr>
+          <w:ilvl w:val="1"/>
+          <w:numId w:val="6"/>
+        </w:numPr>
+        <w:tabs>
+          <w:tab w:val="left" w:pos="5342"/>
+        </w:tabs>
+      </w:pPr>
+      <w:r>
+        <w:lastRenderedPageBreak/>
+        <w:t xml:space="preserve">Standard voltage regulators can only step down or regulate voltage but </w:t>
+      </w:r>
+      <w:r>
+        <w:rPr>
+          <w:b/>
+          <w:bCs/>
+        </w:rPr>
+        <w:t>cannot increase</w:t>
+      </w:r>
+      <w:r>
+        <w:t xml:space="preserve"> it.</w:t>
+      </w:r>
+    </w:p>
+    <w:p>
+      <w:pPr>
+        <w:numPr>
+          <w:ilvl w:val="1"/>
+          <w:numId w:val="6"/>
+        </w:numPr>
+        <w:tabs>
+          <w:tab w:val="left" w:pos="5342"/>
+        </w:tabs>
+      </w:pPr>
+      <w:r>
+        <w:t xml:space="preserve">If voltage boosting is required, a </w:t>
+      </w:r>
+      <w:r>
+        <w:rPr>
+          <w:b/>
+          <w:bCs/>
+        </w:rPr>
+        <w:t>boost converter</w:t>
+      </w:r>
+      <w:r>
+        <w:t xml:space="preserve"> or a switching regulator like a DC-DC converter must be used.</w:t>
+      </w:r>
+    </w:p>
+    <w:p>
+      <w:pPr>
+        <w:tabs>
+          <w:tab w:val="left" w:pos="5342"/>
+        </w:tabs>
+      </w:pPr>
+      <w:r>
+        <w:t>As for the polarity protection it means adding a diode to the circuit to protect the circuit when the source polarities are switched. Also adding a switch to control.</w:t>
+      </w:r>
+    </w:p>
+    <w:p>
+      <w:pPr>
+        <w:tabs>
+          <w:tab w:val="left" w:pos="5342"/>
+        </w:tabs>
+      </w:pPr>
+      <w:r>
+        <w:rPr>
+          <w:noProof/>
+        </w:rPr>
+        <w:drawing>
+          <wp:inline distT="0" distB="0" distL="0" distR="0" wp14:anchorId="7889ECB0" wp14:editId="67E02355">
+            <wp:extent cx="5943600" cy="1837055"/>
+            <wp:effectExtent l="0" t="0" r="0" b="0"/>
+            <wp:docPr id="725698445" name="Picture 1"/>
+            <wp:cNvGraphicFramePr>
+              <a:graphicFrameLocks xmlns:a="http://schemas.openxmlformats.org/drawingml/2006/main" noChangeAspect="1"/>
+            </wp:cNvGraphicFramePr>
+            <a:graphic xmlns:a="http://schemas.openxmlformats.org/drawingml/2006/main">
+              <a:graphicData uri="http://schemas.openxmlformats.org/drawingml/2006/picture">
+                <pic:pic xmlns:pic="http://schemas.openxmlformats.org/drawingml/2006/picture">
+                  <pic:nvPicPr>
+                    <pic:cNvPr id="725698445" name=""/>
+                    <pic:cNvPicPr/>
+                  </pic:nvPicPr>
+                  <pic:blipFill>
+                    <a:blip r:embed="rId12"/>
+                    <a:stretch>
+                      <a:fillRect/>
+                    </a:stretch>
+                  </pic:blipFill>
+                  <pic:spPr>
+                    <a:xfrm>
+                      <a:off x="0" y="0"/>
+                      <a:ext cx="5943600" cy="1837055"/>
+                    </a:xfrm>
+                    <a:prstGeom prst="rect">
+                      <a:avLst/>
+                    </a:prstGeom>
+                  </pic:spPr>
+                </pic:pic>
+              </a:graphicData>
+            </a:graphic>
+          </wp:inline>
+        </w:drawing>
+      </w:r>
     </w:p>
     <w:sectPr>
       <w:pgSz w:w="12240" w:h="15840"/>
@@ -1887,6 +2107,123 @@
     </w:lvl>
   </w:abstractNum>
   <w:abstractNum w:abstractNumId="4" w15:restartNumberingAfterBreak="0">
+    <w:nsid w:val="6E4C195D"/>
+    <w:multiLevelType w:val="multilevel"/>
+    <w:tmpl w:val="60CE4E5E"/>
+    <w:lvl w:ilvl="0">
+      <w:start w:val="1"/>
+      <w:numFmt w:val="decimal"/>
+      <w:lvlText w:val="%1."/>
+      <w:lvlJc w:val="left"/>
+      <w:pPr>
+        <w:tabs>
+          <w:tab w:val="num" w:pos="720"/>
+        </w:tabs>
+        <w:ind w:left="720" w:hanging="360"/>
+      </w:pPr>
+    </w:lvl>
+    <w:lvl w:ilvl="1">
+      <w:start w:val="1"/>
+      <w:numFmt w:val="bullet"/>
+      <w:lvlText w:val="o"/>
+      <w:lvlJc w:val="left"/>
+      <w:pPr>
+        <w:tabs>
+          <w:tab w:val="num" w:pos="1440"/>
+        </w:tabs>
+        <w:ind w:left="1440" w:hanging="360"/>
+      </w:pPr>
+      <w:rPr>
+        <w:rFonts w:ascii="Courier New" w:hAnsi="Courier New" w:hint="default"/>
+        <w:sz w:val="20"/>
+      </w:rPr>
+    </w:lvl>
+    <w:lvl w:ilvl="2" w:tentative="1">
+      <w:start w:val="1"/>
+      <w:numFmt w:val="decimal"/>
+      <w:lvlText w:val="%3."/>
+      <w:lvlJc w:val="left"/>
+      <w:pPr>
+        <w:tabs>
+          <w:tab w:val="num" w:pos="2160"/>
+        </w:tabs>
+        <w:ind w:left="2160" w:hanging="360"/>
+      </w:pPr>
+    </w:lvl>
+    <w:lvl w:ilvl="3" w:tentative="1">
+      <w:start w:val="1"/>
+      <w:numFmt w:val="decimal"/>
+      <w:lvlText w:val="%4."/>
+      <w:lvlJc w:val="left"/>
+      <w:pPr>
+        <w:tabs>
+          <w:tab w:val="num" w:pos="2880"/>
+        </w:tabs>
+        <w:ind w:left="2880" w:hanging="360"/>
+      </w:pPr>
+    </w:lvl>
+    <w:lvl w:ilvl="4" w:tentative="1">
+      <w:start w:val="1"/>
+      <w:numFmt w:val="decimal"/>
+      <w:lvlText w:val="%5."/>
+      <w:lvlJc w:val="left"/>
+      <w:pPr>
+        <w:tabs>
+          <w:tab w:val="num" w:pos="3600"/>
+        </w:tabs>
+        <w:ind w:left="3600" w:hanging="360"/>
+      </w:pPr>
+    </w:lvl>
+    <w:lvl w:ilvl="5" w:tentative="1">
+      <w:start w:val="1"/>
+      <w:numFmt w:val="decimal"/>
+      <w:lvlText w:val="%6."/>
+      <w:lvlJc w:val="left"/>
+      <w:pPr>
+        <w:tabs>
+          <w:tab w:val="num" w:pos="4320"/>
+        </w:tabs>
+        <w:ind w:left="4320" w:hanging="360"/>
+      </w:pPr>
+    </w:lvl>
+    <w:lvl w:ilvl="6" w:tentative="1">
+      <w:start w:val="1"/>
+      <w:numFmt w:val="decimal"/>
+      <w:lvlText w:val="%7."/>
+      <w:lvlJc w:val="left"/>
+      <w:pPr>
+        <w:tabs>
+          <w:tab w:val="num" w:pos="5040"/>
+        </w:tabs>
+        <w:ind w:left="5040" w:hanging="360"/>
+      </w:pPr>
+    </w:lvl>
+    <w:lvl w:ilvl="7" w:tentative="1">
+      <w:start w:val="1"/>
+      <w:numFmt w:val="decimal"/>
+      <w:lvlText w:val="%8."/>
+      <w:lvlJc w:val="left"/>
+      <w:pPr>
+        <w:tabs>
+          <w:tab w:val="num" w:pos="5760"/>
+        </w:tabs>
+        <w:ind w:left="5760" w:hanging="360"/>
+      </w:pPr>
+    </w:lvl>
+    <w:lvl w:ilvl="8" w:tentative="1">
+      <w:start w:val="1"/>
+      <w:numFmt w:val="decimal"/>
+      <w:lvlText w:val="%9."/>
+      <w:lvlJc w:val="left"/>
+      <w:pPr>
+        <w:tabs>
+          <w:tab w:val="num" w:pos="6480"/>
+        </w:tabs>
+        <w:ind w:left="6480" w:hanging="360"/>
+      </w:pPr>
+    </w:lvl>
+  </w:abstractNum>
+  <w:abstractNum w:abstractNumId="5" w15:restartNumberingAfterBreak="0">
     <w:nsid w:val="6EB15CD9"/>
     <w:multiLevelType w:val="hybridMultilevel"/>
     <w:tmpl w:val="8DFA1300"/>
@@ -1979,7 +2316,7 @@
     <w:abstractNumId w:val="1"/>
   </w:num>
   <w:num w:numId="2" w16cid:durableId="1546334192">
-    <w:abstractNumId w:val="4"/>
+    <w:abstractNumId w:val="5"/>
   </w:num>
   <w:num w:numId="3" w16cid:durableId="1414664171">
     <w:abstractNumId w:val="0"/>
@@ -1989,6 +2326,9 @@
   </w:num>
   <w:num w:numId="5" w16cid:durableId="287468478">
     <w:abstractNumId w:val="2"/>
+  </w:num>
+  <w:num w:numId="6" w16cid:durableId="1943340378">
+    <w:abstractNumId w:val="4"/>
   </w:num>
 </w:numbering>
 </file>
@@ -2596,6 +2936,7 @@
   <w:style w:type="character" w:default="1" w:styleId="DefaultParagraphFont">
     <w:name w:val="Default Paragraph Font"/>
     <w:uiPriority w:val="1"/>
+    <w:semiHidden/>
     <w:unhideWhenUsed/>
   </w:style>
   <w:style w:type="table" w:default="1" w:styleId="TableNormal">

</xml_diff>

<commit_message>
add IR Sensor Documentation
</commit_message>
<xml_diff>
--- a/Task.docx
+++ b/Task.docx
@@ -20,8 +20,13 @@
           <w:numId w:val="1"/>
         </w:numPr>
       </w:pPr>
-      <w:r>
-        <w:t xml:space="preserve">Bluepill Pinout </w:t>
+      <w:proofErr w:type="spellStart"/>
+      <w:r>
+        <w:t>Bluepill</w:t>
+      </w:r>
+      <w:proofErr w:type="spellEnd"/>
+      <w:r>
+        <w:t xml:space="preserve"> Pinout </w:t>
       </w:r>
     </w:p>
     <w:p>
@@ -728,7 +733,23 @@
           <w:b/>
           <w:bCs/>
         </w:rPr>
-        <w:t>Power (Vcc):</w:t>
+        <w:t>Power (</w:t>
+      </w:r>
+      <w:proofErr w:type="spellStart"/>
+      <w:r>
+        <w:rPr>
+          <w:b/>
+          <w:bCs/>
+        </w:rPr>
+        <w:t>Vcc</w:t>
+      </w:r>
+      <w:proofErr w:type="spellEnd"/>
+      <w:r>
+        <w:rPr>
+          <w:b/>
+          <w:bCs/>
+        </w:rPr>
+        <w:t>):</w:t>
       </w:r>
       <w:r>
         <w:t xml:space="preserve"> Usually 5V.</w:t>
@@ -815,7 +836,15 @@
         <w:t>50 Hz</w:t>
       </w:r>
       <w:r>
-        <w:t xml:space="preserve"> (20 ms period).</w:t>
+        <w:t xml:space="preserve"> (20 </w:t>
+      </w:r>
+      <w:proofErr w:type="spellStart"/>
+      <w:r>
+        <w:t>ms</w:t>
+      </w:r>
+      <w:proofErr w:type="spellEnd"/>
+      <w:r>
+        <w:t xml:space="preserve"> period).</w:t>
       </w:r>
     </w:p>
     <w:p>
@@ -851,8 +880,17 @@
           <w:b/>
           <w:bCs/>
         </w:rPr>
-        <w:t>~1 ms</w:t>
-      </w:r>
+        <w:t xml:space="preserve">~1 </w:t>
+      </w:r>
+      <w:proofErr w:type="spellStart"/>
+      <w:r>
+        <w:rPr>
+          <w:b/>
+          <w:bCs/>
+        </w:rPr>
+        <w:t>ms</w:t>
+      </w:r>
+      <w:proofErr w:type="spellEnd"/>
       <w:r>
         <w:t xml:space="preserve"> pulse positions the servo at one extreme.</w:t>
       </w:r>
@@ -872,8 +910,17 @@
           <w:b/>
           <w:bCs/>
         </w:rPr>
-        <w:t>~1.5 ms</w:t>
-      </w:r>
+        <w:t xml:space="preserve">~1.5 </w:t>
+      </w:r>
+      <w:proofErr w:type="spellStart"/>
+      <w:r>
+        <w:rPr>
+          <w:b/>
+          <w:bCs/>
+        </w:rPr>
+        <w:t>ms</w:t>
+      </w:r>
+      <w:proofErr w:type="spellEnd"/>
       <w:r>
         <w:t xml:space="preserve"> centers the servo.</w:t>
       </w:r>
@@ -893,8 +940,17 @@
           <w:b/>
           <w:bCs/>
         </w:rPr>
-        <w:t>~2 ms</w:t>
-      </w:r>
+        <w:t xml:space="preserve">~2 </w:t>
+      </w:r>
+      <w:proofErr w:type="spellStart"/>
+      <w:r>
+        <w:rPr>
+          <w:b/>
+          <w:bCs/>
+        </w:rPr>
+        <w:t>ms</w:t>
+      </w:r>
+      <w:proofErr w:type="spellEnd"/>
       <w:r>
         <w:t xml:space="preserve"> pulse moves it to the opposite extreme.</w:t>
       </w:r>
@@ -1516,6 +1572,9 @@
         <w:tabs>
           <w:tab w:val="left" w:pos="5342"/>
         </w:tabs>
+        <w:rPr>
+          <w:noProof/>
+        </w:rPr>
       </w:pPr>
       <w:r>
         <w:rPr>
@@ -1558,6 +1617,481 @@
         </w:drawing>
       </w:r>
     </w:p>
+    <w:p/>
+    <w:p/>
+    <w:p>
+      <w:pPr>
+        <w:ind w:right="120"/>
+      </w:pPr>
+      <w:r>
+        <w:t>IR Sensor:</w:t>
+      </w:r>
+    </w:p>
+    <w:p>
+      <w:pPr>
+        <w:ind w:right="120"/>
+      </w:pPr>
+      <w:r>
+        <w:t xml:space="preserve">It </w:t>
+      </w:r>
+      <w:proofErr w:type="gramStart"/>
+      <w:r>
+        <w:t>consist</w:t>
+      </w:r>
+      <w:proofErr w:type="gramEnd"/>
+      <w:r>
+        <w:t xml:space="preserve"> of:</w:t>
+      </w:r>
+    </w:p>
+    <w:p>
+      <w:pPr>
+        <w:pStyle w:val="ListParagraph"/>
+        <w:numPr>
+          <w:ilvl w:val="1"/>
+          <w:numId w:val="4"/>
+        </w:numPr>
+        <w:ind w:right="120"/>
+      </w:pPr>
+      <w:r>
+        <w:t>IR Transmitter.</w:t>
+      </w:r>
+    </w:p>
+    <w:p>
+      <w:pPr>
+        <w:pStyle w:val="ListParagraph"/>
+        <w:numPr>
+          <w:ilvl w:val="1"/>
+          <w:numId w:val="4"/>
+        </w:numPr>
+        <w:ind w:right="120"/>
+      </w:pPr>
+      <w:r>
+        <w:t>IR Receiver.</w:t>
+      </w:r>
+    </w:p>
+    <w:p>
+      <w:pPr>
+        <w:pStyle w:val="ListParagraph"/>
+        <w:numPr>
+          <w:ilvl w:val="1"/>
+          <w:numId w:val="4"/>
+        </w:numPr>
+        <w:ind w:right="120"/>
+      </w:pPr>
+      <w:r>
+        <w:t>A Resistor for each.</w:t>
+      </w:r>
+    </w:p>
+    <w:p>
+      <w:pPr>
+        <w:ind w:right="120"/>
+      </w:pPr>
+      <w:r>
+        <w:t>The circuit Description:</w:t>
+      </w:r>
+    </w:p>
+    <w:p>
+      <w:pPr>
+        <w:ind w:right="120"/>
+      </w:pPr>
+      <w:r>
+        <w:t>The Transmitter transmits IR Rays given a 3.3 voltage.</w:t>
+      </w:r>
+    </w:p>
+    <w:p>
+      <w:pPr>
+        <w:ind w:right="120"/>
+      </w:pPr>
+      <w:r>
+        <w:t>The Receiver (5V) accepts this IR Rays and changes its resistance accordingly. Thus, changing the value of the voltage between its terminals.</w:t>
+      </w:r>
+    </w:p>
+    <w:p>
+      <w:pPr>
+        <w:ind w:right="120"/>
+      </w:pPr>
+      <w:r>
+        <w:t>The signal of the voltage of the Receiver is the output of the sensor.</w:t>
+      </w:r>
+    </w:p>
+    <w:p>
+      <w:pPr>
+        <w:ind w:right="120"/>
+      </w:pPr>
+      <w:r>
+        <w:rPr>
+          <w:noProof/>
+        </w:rPr>
+        <w:lastRenderedPageBreak/>
+        <w:drawing>
+          <wp:inline distT="0" distB="0" distL="0" distR="0" wp14:anchorId="5EA84CF7" wp14:editId="2457CFBE">
+            <wp:extent cx="5943600" cy="3387725"/>
+            <wp:effectExtent l="0" t="0" r="0" b="3175"/>
+            <wp:docPr id="97759017" name="Picture 1" descr="IR Sensor Circuit Diagram"/>
+            <wp:cNvGraphicFramePr>
+              <a:graphicFrameLocks xmlns:a="http://schemas.openxmlformats.org/drawingml/2006/main" noChangeAspect="1"/>
+            </wp:cNvGraphicFramePr>
+            <a:graphic xmlns:a="http://schemas.openxmlformats.org/drawingml/2006/main">
+              <a:graphicData uri="http://schemas.openxmlformats.org/drawingml/2006/picture">
+                <pic:pic xmlns:pic="http://schemas.openxmlformats.org/drawingml/2006/picture">
+                  <pic:nvPicPr>
+                    <pic:cNvPr id="0" name="Picture 1" descr="IR Sensor Circuit Diagram"/>
+                    <pic:cNvPicPr>
+                      <a:picLocks noChangeAspect="1" noChangeArrowheads="1"/>
+                    </pic:cNvPicPr>
+                  </pic:nvPicPr>
+                  <pic:blipFill>
+                    <a:blip r:embed="rId13">
+                      <a:extLst>
+                        <a:ext uri="{28A0092B-C50C-407E-A947-70E740481C1C}">
+                          <a14:useLocalDpi xmlns:a14="http://schemas.microsoft.com/office/drawing/2010/main" val="0"/>
+                        </a:ext>
+                      </a:extLst>
+                    </a:blip>
+                    <a:srcRect/>
+                    <a:stretch>
+                      <a:fillRect/>
+                    </a:stretch>
+                  </pic:blipFill>
+                  <pic:spPr bwMode="auto">
+                    <a:xfrm>
+                      <a:off x="0" y="0"/>
+                      <a:ext cx="5943600" cy="3387725"/>
+                    </a:xfrm>
+                    <a:prstGeom prst="rect">
+                      <a:avLst/>
+                    </a:prstGeom>
+                    <a:noFill/>
+                    <a:ln>
+                      <a:noFill/>
+                    </a:ln>
+                  </pic:spPr>
+                </pic:pic>
+              </a:graphicData>
+            </a:graphic>
+          </wp:inline>
+        </w:drawing>
+      </w:r>
+    </w:p>
+    <w:p>
+      <w:pPr>
+        <w:ind w:right="120"/>
+      </w:pPr>
+      <w:r>
+        <w:t>The Role of the Comparator:</w:t>
+      </w:r>
+    </w:p>
+    <w:p>
+      <w:pPr>
+        <w:ind w:right="120"/>
+      </w:pPr>
+      <w:r>
+        <w:t>How to make a comparator with OP-amp.</w:t>
+      </w:r>
+    </w:p>
+    <w:p>
+      <w:pPr>
+        <w:ind w:right="120"/>
+      </w:pPr>
+      <w:r>
+        <w:t xml:space="preserve">Ans: no </w:t>
+      </w:r>
+      <w:r>
+        <w:t>feedback</w:t>
+      </w:r>
+      <w:r>
+        <w:t xml:space="preserve"> loop.</w:t>
+      </w:r>
+    </w:p>
+    <w:p>
+      <w:pPr>
+        <w:ind w:right="120"/>
+        <w:rPr>
+          <w:vertAlign w:val="subscript"/>
+        </w:rPr>
+      </w:pPr>
+      <w:r>
+        <w:t>Input + V</w:t>
+      </w:r>
+      <w:r>
+        <w:rPr>
+          <w:vertAlign w:val="subscript"/>
+        </w:rPr>
+        <w:t>ref</w:t>
+      </w:r>
+    </w:p>
+    <w:p>
+      <w:pPr>
+        <w:ind w:right="120"/>
+      </w:pPr>
+      <w:r>
+        <w:t xml:space="preserve">The main use of the Comparator in this case is to do Analog to Digital </w:t>
+      </w:r>
+      <w:proofErr w:type="spellStart"/>
+      <w:r>
+        <w:t>Conversiton</w:t>
+      </w:r>
+      <w:proofErr w:type="spellEnd"/>
+      <w:r>
+        <w:t>.</w:t>
+      </w:r>
+    </w:p>
+    <w:p>
+      <w:pPr>
+        <w:ind w:right="120"/>
+      </w:pPr>
+      <w:r>
+        <w:drawing>
+          <wp:inline distT="0" distB="0" distL="0" distR="0" wp14:anchorId="020E7733" wp14:editId="174F2FD8">
+            <wp:extent cx="5943600" cy="2918460"/>
+            <wp:effectExtent l="0" t="0" r="0" b="0"/>
+            <wp:docPr id="49351078" name="Picture 1"/>
+            <wp:cNvGraphicFramePr>
+              <a:graphicFrameLocks xmlns:a="http://schemas.openxmlformats.org/drawingml/2006/main" noChangeAspect="1"/>
+            </wp:cNvGraphicFramePr>
+            <a:graphic xmlns:a="http://schemas.openxmlformats.org/drawingml/2006/main">
+              <a:graphicData uri="http://schemas.openxmlformats.org/drawingml/2006/picture">
+                <pic:pic xmlns:pic="http://schemas.openxmlformats.org/drawingml/2006/picture">
+                  <pic:nvPicPr>
+                    <pic:cNvPr id="49351078" name=""/>
+                    <pic:cNvPicPr/>
+                  </pic:nvPicPr>
+                  <pic:blipFill>
+                    <a:blip r:embed="rId14"/>
+                    <a:stretch>
+                      <a:fillRect/>
+                    </a:stretch>
+                  </pic:blipFill>
+                  <pic:spPr>
+                    <a:xfrm>
+                      <a:off x="0" y="0"/>
+                      <a:ext cx="5943600" cy="2918460"/>
+                    </a:xfrm>
+                    <a:prstGeom prst="rect">
+                      <a:avLst/>
+                    </a:prstGeom>
+                  </pic:spPr>
+                </pic:pic>
+              </a:graphicData>
+            </a:graphic>
+          </wp:inline>
+        </w:drawing>
+      </w:r>
+    </w:p>
+    <w:p>
+      <w:pPr>
+        <w:ind w:right="120"/>
+      </w:pPr>
+      <w:r>
+        <w:lastRenderedPageBreak/>
+        <w:t>Comparator circuit for varying input:</w:t>
+      </w:r>
+    </w:p>
+    <w:p>
+      <w:pPr>
+        <w:ind w:right="120"/>
+      </w:pPr>
+      <w:r>
+        <w:t>Ans: comparator circuit with hysteresis.</w:t>
+      </w:r>
+    </w:p>
+    <w:p>
+      <w:pPr>
+        <w:ind w:right="120"/>
+      </w:pPr>
+      <w:r>
+        <w:t>What does that mean?</w:t>
+      </w:r>
+    </w:p>
+    <w:p>
+      <w:pPr>
+        <w:ind w:right="120"/>
+      </w:pPr>
+      <w:r>
+        <w:t>It means introducing a feedback form the comparator’s output to the input using a resistor.</w:t>
+      </w:r>
+    </w:p>
+    <w:p>
+      <w:pPr>
+        <w:ind w:right="120"/>
+      </w:pPr>
+      <w:r>
+        <w:t>This results in less noise in the transition of voltage levels of the output</w:t>
+      </w:r>
+    </w:p>
+    <w:p>
+      <w:pPr>
+        <w:ind w:right="120"/>
+      </w:pPr>
+      <w:r>
+        <w:drawing>
+          <wp:inline distT="0" distB="0" distL="0" distR="0" wp14:anchorId="5E1C51C1" wp14:editId="33EB561A">
+            <wp:extent cx="5943600" cy="2930525"/>
+            <wp:effectExtent l="0" t="0" r="0" b="3175"/>
+            <wp:docPr id="43137339" name="Picture 1"/>
+            <wp:cNvGraphicFramePr>
+              <a:graphicFrameLocks xmlns:a="http://schemas.openxmlformats.org/drawingml/2006/main" noChangeAspect="1"/>
+            </wp:cNvGraphicFramePr>
+            <a:graphic xmlns:a="http://schemas.openxmlformats.org/drawingml/2006/main">
+              <a:graphicData uri="http://schemas.openxmlformats.org/drawingml/2006/picture">
+                <pic:pic xmlns:pic="http://schemas.openxmlformats.org/drawingml/2006/picture">
+                  <pic:nvPicPr>
+                    <pic:cNvPr id="43137339" name=""/>
+                    <pic:cNvPicPr/>
+                  </pic:nvPicPr>
+                  <pic:blipFill>
+                    <a:blip r:embed="rId15"/>
+                    <a:stretch>
+                      <a:fillRect/>
+                    </a:stretch>
+                  </pic:blipFill>
+                  <pic:spPr>
+                    <a:xfrm>
+                      <a:off x="0" y="0"/>
+                      <a:ext cx="5943600" cy="2930525"/>
+                    </a:xfrm>
+                    <a:prstGeom prst="rect">
+                      <a:avLst/>
+                    </a:prstGeom>
+                  </pic:spPr>
+                </pic:pic>
+              </a:graphicData>
+            </a:graphic>
+          </wp:inline>
+        </w:drawing>
+      </w:r>
+    </w:p>
+    <w:p>
+      <w:pPr>
+        <w:ind w:right="120"/>
+      </w:pPr>
+      <w:r>
+        <w:lastRenderedPageBreak/>
+        <w:drawing>
+          <wp:inline distT="0" distB="0" distL="0" distR="0" wp14:anchorId="7E3CA5B5" wp14:editId="03BBC11E">
+            <wp:extent cx="5943600" cy="4536440"/>
+            <wp:effectExtent l="0" t="0" r="0" b="0"/>
+            <wp:docPr id="188886421" name="Picture 1"/>
+            <wp:cNvGraphicFramePr>
+              <a:graphicFrameLocks xmlns:a="http://schemas.openxmlformats.org/drawingml/2006/main" noChangeAspect="1"/>
+            </wp:cNvGraphicFramePr>
+            <a:graphic xmlns:a="http://schemas.openxmlformats.org/drawingml/2006/main">
+              <a:graphicData uri="http://schemas.openxmlformats.org/drawingml/2006/picture">
+                <pic:pic xmlns:pic="http://schemas.openxmlformats.org/drawingml/2006/picture">
+                  <pic:nvPicPr>
+                    <pic:cNvPr id="188886421" name=""/>
+                    <pic:cNvPicPr/>
+                  </pic:nvPicPr>
+                  <pic:blipFill>
+                    <a:blip r:embed="rId16"/>
+                    <a:stretch>
+                      <a:fillRect/>
+                    </a:stretch>
+                  </pic:blipFill>
+                  <pic:spPr>
+                    <a:xfrm>
+                      <a:off x="0" y="0"/>
+                      <a:ext cx="5943600" cy="4536440"/>
+                    </a:xfrm>
+                    <a:prstGeom prst="rect">
+                      <a:avLst/>
+                    </a:prstGeom>
+                  </pic:spPr>
+                </pic:pic>
+              </a:graphicData>
+            </a:graphic>
+          </wp:inline>
+        </w:drawing>
+      </w:r>
+    </w:p>
+    <w:p>
+      <w:pPr>
+        <w:ind w:right="120"/>
+      </w:pPr>
+      <w:r>
+        <w:rPr>
+          <w:noProof/>
+        </w:rPr>
+        <w:drawing>
+          <wp:inline distT="0" distB="0" distL="0" distR="0" wp14:anchorId="47D660F9" wp14:editId="79AA1630">
+            <wp:extent cx="5943600" cy="3483610"/>
+            <wp:effectExtent l="0" t="0" r="0" b="2540"/>
+            <wp:docPr id="137320876" name="Picture 1"/>
+            <wp:cNvGraphicFramePr>
+              <a:graphicFrameLocks xmlns:a="http://schemas.openxmlformats.org/drawingml/2006/main" noChangeAspect="1"/>
+            </wp:cNvGraphicFramePr>
+            <a:graphic xmlns:a="http://schemas.openxmlformats.org/drawingml/2006/main">
+              <a:graphicData uri="http://schemas.openxmlformats.org/drawingml/2006/picture">
+                <pic:pic xmlns:pic="http://schemas.openxmlformats.org/drawingml/2006/picture">
+                  <pic:nvPicPr>
+                    <pic:cNvPr id="137320876" name=""/>
+                    <pic:cNvPicPr/>
+                  </pic:nvPicPr>
+                  <pic:blipFill>
+                    <a:blip r:embed="rId17"/>
+                    <a:stretch>
+                      <a:fillRect/>
+                    </a:stretch>
+                  </pic:blipFill>
+                  <pic:spPr>
+                    <a:xfrm>
+                      <a:off x="0" y="0"/>
+                      <a:ext cx="5943600" cy="3483610"/>
+                    </a:xfrm>
+                    <a:prstGeom prst="rect">
+                      <a:avLst/>
+                    </a:prstGeom>
+                  </pic:spPr>
+                </pic:pic>
+              </a:graphicData>
+            </a:graphic>
+          </wp:inline>
+        </w:drawing>
+      </w:r>
+    </w:p>
+    <w:p>
+      <w:pPr>
+        <w:ind w:right="120"/>
+      </w:pPr>
+      <w:r>
+        <w:lastRenderedPageBreak/>
+        <w:drawing>
+          <wp:inline distT="0" distB="0" distL="0" distR="0" wp14:anchorId="0C28ED5D" wp14:editId="713C2792">
+            <wp:extent cx="5943600" cy="3574415"/>
+            <wp:effectExtent l="0" t="0" r="0" b="6985"/>
+            <wp:docPr id="464429347" name="Picture 1"/>
+            <wp:cNvGraphicFramePr>
+              <a:graphicFrameLocks xmlns:a="http://schemas.openxmlformats.org/drawingml/2006/main" noChangeAspect="1"/>
+            </wp:cNvGraphicFramePr>
+            <a:graphic xmlns:a="http://schemas.openxmlformats.org/drawingml/2006/main">
+              <a:graphicData uri="http://schemas.openxmlformats.org/drawingml/2006/picture">
+                <pic:pic xmlns:pic="http://schemas.openxmlformats.org/drawingml/2006/picture">
+                  <pic:nvPicPr>
+                    <pic:cNvPr id="464429347" name=""/>
+                    <pic:cNvPicPr/>
+                  </pic:nvPicPr>
+                  <pic:blipFill>
+                    <a:blip r:embed="rId18"/>
+                    <a:stretch>
+                      <a:fillRect/>
+                    </a:stretch>
+                  </pic:blipFill>
+                  <pic:spPr>
+                    <a:xfrm>
+                      <a:off x="0" y="0"/>
+                      <a:ext cx="5943600" cy="3574415"/>
+                    </a:xfrm>
+                    <a:prstGeom prst="rect">
+                      <a:avLst/>
+                    </a:prstGeom>
+                  </pic:spPr>
+                </pic:pic>
+              </a:graphicData>
+            </a:graphic>
+          </wp:inline>
+        </w:drawing>
+      </w:r>
+    </w:p>
     <w:sectPr>
       <w:pgSz w:w="12240" w:h="15840"/>
       <w:pgMar w:top="1440" w:right="1440" w:bottom="1440" w:left="1440" w:header="720" w:footer="720" w:gutter="0"/>
@@ -1960,7 +2494,7 @@
   <w:abstractNum w:abstractNumId="3" w15:restartNumberingAfterBreak="0">
     <w:nsid w:val="5C253471"/>
     <w:multiLevelType w:val="multilevel"/>
-    <w:tmpl w:val="0282B81A"/>
+    <w:tmpl w:val="B8807512"/>
     <w:lvl w:ilvl="0">
       <w:start w:val="1"/>
       <w:numFmt w:val="bullet"/>
@@ -1977,20 +2511,16 @@
         <w:sz w:val="20"/>
       </w:rPr>
     </w:lvl>
-    <w:lvl w:ilvl="1" w:tentative="1">
-      <w:start w:val="1"/>
-      <w:numFmt w:val="bullet"/>
-      <w:lvlText w:val="o"/>
-      <w:lvlJc w:val="left"/>
-      <w:pPr>
-        <w:tabs>
-          <w:tab w:val="num" w:pos="1440"/>
-        </w:tabs>
+    <w:lvl w:ilvl="1">
+      <w:start w:val="1"/>
+      <w:numFmt w:val="decimal"/>
+      <w:lvlText w:val="%2."/>
+      <w:lvlJc w:val="left"/>
+      <w:pPr>
         <w:ind w:left="1440" w:hanging="360"/>
       </w:pPr>
       <w:rPr>
-        <w:rFonts w:ascii="Courier New" w:hAnsi="Courier New" w:hint="default"/>
-        <w:sz w:val="20"/>
+        <w:rFonts w:hint="default"/>
       </w:rPr>
     </w:lvl>
     <w:lvl w:ilvl="2" w:tentative="1">

</xml_diff>

<commit_message>
add UART 4-PIN Cable Configuration
</commit_message>
<xml_diff>
--- a/Task.docx
+++ b/Task.docx
@@ -301,6 +301,111 @@
         </w:tabs>
       </w:pPr>
       <w:r>
+        <w:drawing>
+          <wp:inline distT="0" distB="0" distL="0" distR="0" wp14:anchorId="577EAD5B" wp14:editId="02022BFC">
+            <wp:extent cx="5943600" cy="316865"/>
+            <wp:effectExtent l="0" t="0" r="0" b="0"/>
+            <wp:docPr id="1106859818" name="Picture 1"/>
+            <wp:cNvGraphicFramePr>
+              <a:graphicFrameLocks xmlns:a="http://schemas.openxmlformats.org/drawingml/2006/main" noChangeAspect="1"/>
+            </wp:cNvGraphicFramePr>
+            <a:graphic xmlns:a="http://schemas.openxmlformats.org/drawingml/2006/main">
+              <a:graphicData uri="http://schemas.openxmlformats.org/drawingml/2006/picture">
+                <pic:pic xmlns:pic="http://schemas.openxmlformats.org/drawingml/2006/picture">
+                  <pic:nvPicPr>
+                    <pic:cNvPr id="0" name="Picture 1"/>
+                    <pic:cNvPicPr>
+                      <a:picLocks noChangeAspect="1" noChangeArrowheads="1"/>
+                    </pic:cNvPicPr>
+                  </pic:nvPicPr>
+                  <pic:blipFill>
+                    <a:blip r:embed="rId7">
+                      <a:extLst>
+                        <a:ext uri="{28A0092B-C50C-407E-A947-70E740481C1C}">
+                          <a14:useLocalDpi xmlns:a14="http://schemas.microsoft.com/office/drawing/2010/main" val="0"/>
+                        </a:ext>
+                      </a:extLst>
+                    </a:blip>
+                    <a:srcRect/>
+                    <a:stretch>
+                      <a:fillRect/>
+                    </a:stretch>
+                  </pic:blipFill>
+                  <pic:spPr bwMode="auto">
+                    <a:xfrm>
+                      <a:off x="0" y="0"/>
+                      <a:ext cx="5943600" cy="316865"/>
+                    </a:xfrm>
+                    <a:prstGeom prst="rect">
+                      <a:avLst/>
+                    </a:prstGeom>
+                    <a:noFill/>
+                    <a:ln>
+                      <a:noFill/>
+                    </a:ln>
+                  </pic:spPr>
+                </pic:pic>
+              </a:graphicData>
+            </a:graphic>
+          </wp:inline>
+        </w:drawing>
+      </w:r>
+    </w:p>
+    <w:p>
+      <w:pPr>
+        <w:tabs>
+          <w:tab w:val="left" w:pos="5342"/>
+        </w:tabs>
+      </w:pPr>
+      <w:r>
+        <w:rPr>
+          <w:b/>
+          <w:bCs/>
+        </w:rPr>
+        <w:drawing>
+          <wp:inline distT="0" distB="0" distL="0" distR="0" wp14:anchorId="244F1D01" wp14:editId="7B46A09F">
+            <wp:extent cx="5943600" cy="1489710"/>
+            <wp:effectExtent l="0" t="0" r="0" b="0"/>
+            <wp:docPr id="1829577783" name="Picture 1"/>
+            <wp:cNvGraphicFramePr>
+              <a:graphicFrameLocks xmlns:a="http://schemas.openxmlformats.org/drawingml/2006/main" noChangeAspect="1"/>
+            </wp:cNvGraphicFramePr>
+            <a:graphic xmlns:a="http://schemas.openxmlformats.org/drawingml/2006/main">
+              <a:graphicData uri="http://schemas.openxmlformats.org/drawingml/2006/picture">
+                <pic:pic xmlns:pic="http://schemas.openxmlformats.org/drawingml/2006/picture">
+                  <pic:nvPicPr>
+                    <pic:cNvPr id="1829577783" name=""/>
+                    <pic:cNvPicPr/>
+                  </pic:nvPicPr>
+                  <pic:blipFill>
+                    <a:blip r:embed="rId8"/>
+                    <a:stretch>
+                      <a:fillRect/>
+                    </a:stretch>
+                  </pic:blipFill>
+                  <pic:spPr>
+                    <a:xfrm>
+                      <a:off x="0" y="0"/>
+                      <a:ext cx="5943600" cy="1489710"/>
+                    </a:xfrm>
+                    <a:prstGeom prst="rect">
+                      <a:avLst/>
+                    </a:prstGeom>
+                  </pic:spPr>
+                </pic:pic>
+              </a:graphicData>
+            </a:graphic>
+          </wp:inline>
+        </w:drawing>
+      </w:r>
+    </w:p>
+    <w:p>
+      <w:pPr>
+        <w:tabs>
+          <w:tab w:val="left" w:pos="5342"/>
+        </w:tabs>
+      </w:pPr>
+      <w:r>
         <w:rPr>
           <w:b/>
           <w:bCs/>
@@ -365,6 +470,7 @@
           <w:b/>
           <w:bCs/>
         </w:rPr>
+        <w:lastRenderedPageBreak/>
         <w:t>Control:</w:t>
       </w:r>
       <w:r>
@@ -452,7 +558,6 @@
         </w:tabs>
       </w:pPr>
       <w:r>
-        <w:lastRenderedPageBreak/>
         <w:t>What’s the H-Bridge?</w:t>
       </w:r>
     </w:p>
@@ -598,7 +703,7 @@
                     <pic:cNvPicPr/>
                   </pic:nvPicPr>
                   <pic:blipFill>
-                    <a:blip r:embed="rId7"/>
+                    <a:blip r:embed="rId9"/>
                     <a:stretch>
                       <a:fillRect/>
                     </a:stretch>
@@ -733,23 +838,7 @@
           <w:b/>
           <w:bCs/>
         </w:rPr>
-        <w:t>Power (</w:t>
-      </w:r>
-      <w:proofErr w:type="spellStart"/>
-      <w:r>
-        <w:rPr>
-          <w:b/>
-          <w:bCs/>
-        </w:rPr>
-        <w:t>Vcc</w:t>
-      </w:r>
-      <w:proofErr w:type="spellEnd"/>
-      <w:r>
-        <w:rPr>
-          <w:b/>
-          <w:bCs/>
-        </w:rPr>
-        <w:t>):</w:t>
+        <w:t>Power (Vcc):</w:t>
       </w:r>
       <w:r>
         <w:t xml:space="preserve"> Usually 5V.</w:t>
@@ -997,7 +1086,7 @@
                     </pic:cNvPicPr>
                   </pic:nvPicPr>
                   <pic:blipFill>
-                    <a:blip r:embed="rId8">
+                    <a:blip r:embed="rId10">
                       <a:extLst>
                         <a:ext uri="{28A0092B-C50C-407E-A947-70E740481C1C}">
                           <a14:useLocalDpi xmlns:a14="http://schemas.microsoft.com/office/drawing/2010/main" val="0"/>
@@ -1065,7 +1154,7 @@
                     </pic:cNvPicPr>
                   </pic:nvPicPr>
                   <pic:blipFill>
-                    <a:blip r:embed="rId9">
+                    <a:blip r:embed="rId11">
                       <a:extLst>
                         <a:ext uri="{28A0092B-C50C-407E-A947-70E740481C1C}">
                           <a14:useLocalDpi xmlns:a14="http://schemas.microsoft.com/office/drawing/2010/main" val="0"/>
@@ -1293,7 +1382,7 @@
                     </pic:cNvPicPr>
                   </pic:nvPicPr>
                   <pic:blipFill>
-                    <a:blip r:embed="rId10">
+                    <a:blip r:embed="rId12">
                       <a:extLst>
                         <a:ext uri="{28A0092B-C50C-407E-A947-70E740481C1C}">
                           <a14:useLocalDpi xmlns:a14="http://schemas.microsoft.com/office/drawing/2010/main" val="0"/>
@@ -1346,7 +1435,7 @@
                     </pic:cNvPicPr>
                   </pic:nvPicPr>
                   <pic:blipFill>
-                    <a:blip r:embed="rId11">
+                    <a:blip r:embed="rId13">
                       <a:extLst>
                         <a:ext uri="{28A0092B-C50C-407E-A947-70E740481C1C}">
                           <a14:useLocalDpi xmlns:a14="http://schemas.microsoft.com/office/drawing/2010/main" val="0"/>
@@ -1596,7 +1685,7 @@
                     <pic:cNvPicPr/>
                   </pic:nvPicPr>
                   <pic:blipFill>
-                    <a:blip r:embed="rId12"/>
+                    <a:blip r:embed="rId14"/>
                     <a:stretch>
                       <a:fillRect/>
                     </a:stretch>
@@ -1741,7 +1830,7 @@
                     </pic:cNvPicPr>
                   </pic:nvPicPr>
                   <pic:blipFill>
-                    <a:blip r:embed="rId13">
+                    <a:blip r:embed="rId15">
                       <a:extLst>
                         <a:ext uri="{28A0092B-C50C-407E-A947-70E740481C1C}">
                           <a14:useLocalDpi xmlns:a14="http://schemas.microsoft.com/office/drawing/2010/main" val="0"/>
@@ -1841,6 +1930,9 @@
         <w:ind w:right="120"/>
       </w:pPr>
       <w:r>
+        <w:rPr>
+          <w:noProof/>
+        </w:rPr>
         <w:drawing>
           <wp:inline distT="0" distB="0" distL="0" distR="0" wp14:anchorId="020E7733" wp14:editId="174F2FD8">
             <wp:extent cx="5943600" cy="2918460"/>
@@ -1857,7 +1949,7 @@
                     <pic:cNvPicPr/>
                   </pic:nvPicPr>
                   <pic:blipFill>
-                    <a:blip r:embed="rId14"/>
+                    <a:blip r:embed="rId16"/>
                     <a:stretch>
                       <a:fillRect/>
                     </a:stretch>
@@ -1924,6 +2016,9 @@
         <w:ind w:right="120"/>
       </w:pPr>
       <w:r>
+        <w:rPr>
+          <w:noProof/>
+        </w:rPr>
         <w:drawing>
           <wp:inline distT="0" distB="0" distL="0" distR="0" wp14:anchorId="5E1C51C1" wp14:editId="33EB561A">
             <wp:extent cx="5943600" cy="2930525"/>
@@ -1940,7 +2035,7 @@
                     <pic:cNvPicPr/>
                   </pic:nvPicPr>
                   <pic:blipFill>
-                    <a:blip r:embed="rId15"/>
+                    <a:blip r:embed="rId17"/>
                     <a:stretch>
                       <a:fillRect/>
                     </a:stretch>
@@ -1966,6 +2061,9 @@
         <w:ind w:right="120"/>
       </w:pPr>
       <w:r>
+        <w:rPr>
+          <w:noProof/>
+        </w:rPr>
         <w:lastRenderedPageBreak/>
         <w:drawing>
           <wp:inline distT="0" distB="0" distL="0" distR="0" wp14:anchorId="7E3CA5B5" wp14:editId="03BBC11E">
@@ -1983,7 +2081,7 @@
                     <pic:cNvPicPr/>
                   </pic:nvPicPr>
                   <pic:blipFill>
-                    <a:blip r:embed="rId16"/>
+                    <a:blip r:embed="rId18"/>
                     <a:stretch>
                       <a:fillRect/>
                     </a:stretch>
@@ -2028,7 +2126,7 @@
                     <pic:cNvPicPr/>
                   </pic:nvPicPr>
                   <pic:blipFill>
-                    <a:blip r:embed="rId17"/>
+                    <a:blip r:embed="rId19"/>
                     <a:stretch>
                       <a:fillRect/>
                     </a:stretch>
@@ -2054,6 +2152,9 @@
         <w:ind w:right="120"/>
       </w:pPr>
       <w:r>
+        <w:rPr>
+          <w:noProof/>
+        </w:rPr>
         <w:lastRenderedPageBreak/>
         <w:drawing>
           <wp:inline distT="0" distB="0" distL="0" distR="0" wp14:anchorId="0C28ED5D" wp14:editId="713C2792">
@@ -2071,7 +2172,7 @@
                     <pic:cNvPicPr/>
                   </pic:nvPicPr>
                   <pic:blipFill>
-                    <a:blip r:embed="rId18"/>
+                    <a:blip r:embed="rId20"/>
                     <a:stretch>
                       <a:fillRect/>
                     </a:stretch>
@@ -3466,7 +3567,6 @@
   <w:style w:type="character" w:default="1" w:styleId="DefaultParagraphFont">
     <w:name w:val="Default Paragraph Font"/>
     <w:uiPriority w:val="1"/>
-    <w:semiHidden/>
     <w:unhideWhenUsed/>
   </w:style>
   <w:style w:type="table" w:default="1" w:styleId="TableNormal">

</xml_diff>

<commit_message>
Recognize the mistake in the UART CABLE DOCUMENTATION adjust the DOCUMENTATION
</commit_message>
<xml_diff>
--- a/Task.docx
+++ b/Task.docx
@@ -301,6 +301,9 @@
         </w:tabs>
       </w:pPr>
       <w:r>
+        <w:rPr>
+          <w:noProof/>
+        </w:rPr>
         <w:drawing>
           <wp:inline distT="0" distB="0" distL="0" distR="0" wp14:anchorId="577EAD5B" wp14:editId="02022BFC">
             <wp:extent cx="5943600" cy="316865"/>
@@ -358,15 +361,11 @@
         </w:tabs>
       </w:pPr>
       <w:r>
-        <w:rPr>
-          <w:b/>
-          <w:bCs/>
-        </w:rPr>
         <w:drawing>
-          <wp:inline distT="0" distB="0" distL="0" distR="0" wp14:anchorId="244F1D01" wp14:editId="7B46A09F">
-            <wp:extent cx="5943600" cy="1489710"/>
+          <wp:inline distT="0" distB="0" distL="0" distR="0" wp14:anchorId="1F10E5D8" wp14:editId="5D5F0B3B">
+            <wp:extent cx="5943600" cy="2668270"/>
             <wp:effectExtent l="0" t="0" r="0" b="0"/>
-            <wp:docPr id="1829577783" name="Picture 1"/>
+            <wp:docPr id="1202754555" name="Picture 1"/>
             <wp:cNvGraphicFramePr>
               <a:graphicFrameLocks xmlns:a="http://schemas.openxmlformats.org/drawingml/2006/main" noChangeAspect="1"/>
             </wp:cNvGraphicFramePr>
@@ -374,7 +373,7 @@
               <a:graphicData uri="http://schemas.openxmlformats.org/drawingml/2006/picture">
                 <pic:pic xmlns:pic="http://schemas.openxmlformats.org/drawingml/2006/picture">
                   <pic:nvPicPr>
-                    <pic:cNvPr id="1829577783" name=""/>
+                    <pic:cNvPr id="1202754555" name=""/>
                     <pic:cNvPicPr/>
                   </pic:nvPicPr>
                   <pic:blipFill>
@@ -386,7 +385,7 @@
                   <pic:spPr>
                     <a:xfrm>
                       <a:off x="0" y="0"/>
-                      <a:ext cx="5943600" cy="1489710"/>
+                      <a:ext cx="5943600" cy="2668270"/>
                     </a:xfrm>
                     <a:prstGeom prst="rect">
                       <a:avLst/>
@@ -410,6 +409,7 @@
           <w:b/>
           <w:bCs/>
         </w:rPr>
+        <w:lastRenderedPageBreak/>
         <w:t>DC Motor vs. Stepper Motor – Pinout Comparison</w:t>
       </w:r>
     </w:p>
@@ -470,7 +470,6 @@
           <w:b/>
           <w:bCs/>
         </w:rPr>
-        <w:lastRenderedPageBreak/>
         <w:t>Control:</w:t>
       </w:r>
       <w:r>
@@ -3567,6 +3566,7 @@
   <w:style w:type="character" w:default="1" w:styleId="DefaultParagraphFont">
     <w:name w:val="Default Paragraph Font"/>
     <w:uiPriority w:val="1"/>
+    <w:semiHidden/>
     <w:unhideWhenUsed/>
   </w:style>
   <w:style w:type="table" w:default="1" w:styleId="TableNormal">

</xml_diff>